<commit_message>
Stat 4th Assignment added
</commit_message>
<xml_diff>
--- a/1-Statistics/Assignments/Statistics Assignment-3.docx
+++ b/1-Statistics/Assignments/Statistics Assignment-3.docx
@@ -1412,18 +1412,7 @@
           <w:sz w:val="23"/>
           <w:szCs w:val="23"/>
         </w:rPr>
-        <w:t xml:space="preserve">ANSWER: Number of male adults who are very happy in their marriage / </w:t>
-      </w:r>
-      <w:r>
-        <w:rPr>
-          <w:rFonts w:ascii="Roboto" w:eastAsia="Roboto" w:hAnsi="Roboto" w:cs="Roboto"/>
-          <w:b/>
-          <w:i/>
-          <w:color w:val="495057"/>
-          <w:sz w:val="23"/>
-          <w:szCs w:val="23"/>
-        </w:rPr>
-        <w:t>Total count of married adults</w:t>
+        <w:t>ANSWER: Number of male adults who are very happy in their marriage / Total count of married adults</w:t>
       </w:r>
     </w:p>
     <w:p>
@@ -1554,29 +1543,7 @@
           <w:sz w:val="23"/>
           <w:szCs w:val="23"/>
         </w:rPr>
-        <w:t xml:space="preserve">ANSWER: Number of </w:t>
-      </w:r>
-      <w:r>
-        <w:rPr>
-          <w:rFonts w:ascii="Roboto" w:eastAsia="Roboto" w:hAnsi="Roboto" w:cs="Roboto"/>
-          <w:b/>
-          <w:i/>
-          <w:color w:val="495057"/>
-          <w:sz w:val="23"/>
-          <w:szCs w:val="23"/>
-        </w:rPr>
-        <w:t>female</w:t>
-      </w:r>
-      <w:r>
-        <w:rPr>
-          <w:rFonts w:ascii="Roboto" w:eastAsia="Roboto" w:hAnsi="Roboto" w:cs="Roboto"/>
-          <w:b/>
-          <w:i/>
-          <w:color w:val="495057"/>
-          <w:sz w:val="23"/>
-          <w:szCs w:val="23"/>
-        </w:rPr>
-        <w:t xml:space="preserve"> adults who are very happy in their marriage / Total count of married adults</w:t>
+        <w:t>ANSWER: Number of female adults who are very happy in their marriage / Total count of married adults</w:t>
       </w:r>
     </w:p>
     <w:p>
@@ -1661,7 +1628,17 @@
           <w:b/>
           <w:i/>
         </w:rPr>
-        <w:t>ANSWER: No, they is a dependent relationship between being in a very happy marriage as well as belonging to certain gender (in this case being male)</w:t>
+        <w:t>ANSWER: No, there</w:t>
+      </w:r>
+      <w:bookmarkStart w:id="0" w:name="_GoBack"/>
+      <w:bookmarkEnd w:id="0"/>
+      <w:r>
+        <w:rPr>
+          <w:rFonts w:ascii="Times New Roman" w:hAnsi="Times New Roman" w:cs="Times New Roman"/>
+          <w:b/>
+          <w:i/>
+        </w:rPr>
+        <w:t xml:space="preserve"> is a dependent relationship between being in a very happy marriage as well as belonging to certain gender (in this case being male)</w:t>
       </w:r>
     </w:p>
     <w:p>
@@ -2781,17 +2758,7 @@
           <w:color w:val="495057"/>
           <w:szCs w:val="23"/>
         </w:rPr>
-        <w:t xml:space="preserve">ANSWER: </w:t>
-      </w:r>
-      <w:r>
-        <w:rPr>
-          <w:rFonts w:ascii="Times New Roman" w:eastAsia="Roboto" w:hAnsi="Times New Roman" w:cs="Times New Roman"/>
-          <w:b/>
-          <w:i/>
-          <w:color w:val="495057"/>
-          <w:szCs w:val="23"/>
-        </w:rPr>
-        <w:t>NO</w:t>
+        <w:t>ANSWER: NO</w:t>
       </w:r>
       <w:r>
         <w:rPr>
@@ -2877,17 +2844,7 @@
           <w:sz w:val="20"/>
           <w:szCs w:val="23"/>
         </w:rPr>
-        <w:t xml:space="preserve"> D | NEG) </w:t>
-      </w:r>
-      <w:r>
-        <w:rPr>
-          <w:rFonts w:ascii="Times New Roman" w:eastAsia="Roboto" w:hAnsi="Times New Roman" w:cs="Times New Roman"/>
-          <w:i/>
-          <w:color w:val="495057"/>
-          <w:sz w:val="20"/>
-          <w:szCs w:val="23"/>
-        </w:rPr>
-        <w:t>= 0.0015</w:t>
+        <w:t xml:space="preserve"> D | NEG) = 0.0015</w:t>
       </w:r>
     </w:p>
     <w:p>
@@ -2973,27 +2930,7 @@
           <w:sz w:val="20"/>
           <w:szCs w:val="23"/>
         </w:rPr>
-        <w:t>D | NEG) =</w:t>
-      </w:r>
-      <w:r>
-        <w:rPr>
-          <w:rFonts w:ascii="Times New Roman" w:eastAsia="Roboto" w:hAnsi="Times New Roman" w:cs="Times New Roman"/>
-          <w:i/>
-          <w:color w:val="495057"/>
-          <w:sz w:val="20"/>
-          <w:szCs w:val="23"/>
-        </w:rPr>
-        <w:t xml:space="preserve">  </w:t>
-      </w:r>
-      <w:r>
-        <w:rPr>
-          <w:rFonts w:ascii="Times New Roman" w:eastAsia="Roboto" w:hAnsi="Times New Roman" w:cs="Times New Roman"/>
-          <w:i/>
-          <w:color w:val="495057"/>
-          <w:sz w:val="20"/>
-          <w:szCs w:val="23"/>
-        </w:rPr>
-        <w:t>P(D | NEG) / P(NEG)</w:t>
+        <w:t>D | NEG) =  P(D | NEG) / P(NEG)</w:t>
       </w:r>
     </w:p>
     <w:p>
@@ -3267,8 +3204,6 @@
         </w:rPr>
         <w:t xml:space="preserve"> 15/100 = 0.15 </w:t>
       </w:r>
-      <w:bookmarkStart w:id="0" w:name="_GoBack"/>
-      <w:bookmarkEnd w:id="0"/>
     </w:p>
     <w:sectPr>
       <w:headerReference w:type="default" r:id="rId7"/>
@@ -3326,7 +3261,7 @@
       <w:rPr>
         <w:noProof/>
       </w:rPr>
-      <w:t>2</w:t>
+      <w:t>3</w:t>
     </w:r>
     <w:r>
       <w:fldChar w:fldCharType="end"/>

</xml_diff>